<commit_message>
1st draft of final report turned in :)
</commit_message>
<xml_diff>
--- a/MAE 159/Other data/Drawings/Deliverables/Week 8 Deliverable.docx
+++ b/MAE 159/Other data/Drawings/Deliverables/Week 8 Deliverable.docx
@@ -14,7 +14,7 @@
           <w:b/>
           <w:bCs/>
         </w:rPr>
-        <w:t>Nonstop</w:t>
+        <w:t>LOPA</w:t>
       </w:r>
     </w:p>
     <w:p>
@@ -29,8 +29,8 @@
           <w:noProof/>
         </w:rPr>
         <w:drawing>
-          <wp:inline distT="0" distB="0" distL="0" distR="0" wp14:anchorId="1FB6AD4A" wp14:editId="38E20ED5">
-            <wp:extent cx="5943600" cy="5527675"/>
+          <wp:inline distT="0" distB="0" distL="0" distR="0" wp14:anchorId="039897E3" wp14:editId="477E3EB2">
+            <wp:extent cx="5943600" cy="4618355"/>
             <wp:effectExtent l="0" t="0" r="0" b="0"/>
             <wp:docPr id="1" name="Picture 1"/>
             <wp:cNvGraphicFramePr>
@@ -52,7 +52,7 @@
                   <pic:spPr>
                     <a:xfrm>
                       <a:off x="0" y="0"/>
-                      <a:ext cx="5943600" cy="5527675"/>
+                      <a:ext cx="5943600" cy="4618355"/>
                     </a:xfrm>
                     <a:prstGeom prst="rect">
                       <a:avLst/>
@@ -64,13 +64,6 @@
           </wp:inline>
         </w:drawing>
       </w:r>
-      <w:r>
-        <w:rPr>
-          <w:b/>
-          <w:bCs/>
-        </w:rPr>
-        <w:br w:type="page"/>
-      </w:r>
     </w:p>
     <w:p>
       <w:pPr>
@@ -81,29 +74,14 @@
       </w:pPr>
       <w:r>
         <w:rPr>
-          <w:b/>
-          <w:bCs/>
+          <w:noProof/>
         </w:rPr>
         <w:lastRenderedPageBreak/>
-        <w:t>Onestop</w:t>
-      </w:r>
-    </w:p>
-    <w:p>
-      <w:pPr>
-        <w:rPr>
-          <w:b/>
-          <w:bCs/>
-        </w:rPr>
-      </w:pPr>
-      <w:r>
-        <w:rPr>
-          <w:noProof/>
-        </w:rPr>
         <w:drawing>
-          <wp:inline distT="0" distB="0" distL="0" distR="0" wp14:anchorId="7D6DECFE" wp14:editId="54C9EA30">
-            <wp:extent cx="5943600" cy="5752465"/>
-            <wp:effectExtent l="0" t="0" r="0" b="635"/>
-            <wp:docPr id="7" name="Picture 7"/>
+          <wp:inline distT="0" distB="0" distL="0" distR="0" wp14:anchorId="52380227" wp14:editId="09362536">
+            <wp:extent cx="5943600" cy="4586605"/>
+            <wp:effectExtent l="0" t="0" r="0" b="4445"/>
+            <wp:docPr id="4" name="Picture 4"/>
             <wp:cNvGraphicFramePr>
               <a:graphicFrameLocks xmlns:a="http://schemas.openxmlformats.org/drawingml/2006/main" noChangeAspect="1"/>
             </wp:cNvGraphicFramePr>
@@ -123,7 +101,135 @@
                   <pic:spPr>
                     <a:xfrm>
                       <a:off x="0" y="0"/>
-                      <a:ext cx="5943600" cy="5752465"/>
+                      <a:ext cx="5943600" cy="4586605"/>
+                    </a:xfrm>
+                    <a:prstGeom prst="rect">
+                      <a:avLst/>
+                    </a:prstGeom>
+                  </pic:spPr>
+                </pic:pic>
+              </a:graphicData>
+            </a:graphic>
+          </wp:inline>
+        </w:drawing>
+      </w:r>
+    </w:p>
+    <w:p>
+      <w:pPr>
+        <w:rPr>
+          <w:b/>
+          <w:bCs/>
+        </w:rPr>
+      </w:pPr>
+      <w:r>
+        <w:rPr>
+          <w:b/>
+          <w:bCs/>
+        </w:rPr>
+        <w:br w:type="page"/>
+      </w:r>
+    </w:p>
+    <w:p>
+      <w:pPr>
+        <w:rPr>
+          <w:b/>
+          <w:bCs/>
+        </w:rPr>
+      </w:pPr>
+      <w:r>
+        <w:rPr>
+          <w:b/>
+          <w:bCs/>
+        </w:rPr>
+        <w:lastRenderedPageBreak/>
+        <w:t>3 View</w:t>
+      </w:r>
+    </w:p>
+    <w:p>
+      <w:pPr>
+        <w:rPr>
+          <w:b/>
+          <w:bCs/>
+        </w:rPr>
+      </w:pPr>
+      <w:r>
+        <w:rPr>
+          <w:noProof/>
+        </w:rPr>
+        <w:drawing>
+          <wp:inline distT="0" distB="0" distL="0" distR="0" wp14:anchorId="11F278AA" wp14:editId="0837AE7A">
+            <wp:extent cx="5943600" cy="4654550"/>
+            <wp:effectExtent l="0" t="0" r="0" b="0"/>
+            <wp:docPr id="3" name="Picture 3"/>
+            <wp:cNvGraphicFramePr>
+              <a:graphicFrameLocks xmlns:a="http://schemas.openxmlformats.org/drawingml/2006/main" noChangeAspect="1"/>
+            </wp:cNvGraphicFramePr>
+            <a:graphic xmlns:a="http://schemas.openxmlformats.org/drawingml/2006/main">
+              <a:graphicData uri="http://schemas.openxmlformats.org/drawingml/2006/picture">
+                <pic:pic xmlns:pic="http://schemas.openxmlformats.org/drawingml/2006/picture">
+                  <pic:nvPicPr>
+                    <pic:cNvPr id="1" name=""/>
+                    <pic:cNvPicPr/>
+                  </pic:nvPicPr>
+                  <pic:blipFill>
+                    <a:blip r:embed="rId6"/>
+                    <a:stretch>
+                      <a:fillRect/>
+                    </a:stretch>
+                  </pic:blipFill>
+                  <pic:spPr>
+                    <a:xfrm>
+                      <a:off x="0" y="0"/>
+                      <a:ext cx="5943600" cy="4654550"/>
+                    </a:xfrm>
+                    <a:prstGeom prst="rect">
+                      <a:avLst/>
+                    </a:prstGeom>
+                  </pic:spPr>
+                </pic:pic>
+              </a:graphicData>
+            </a:graphic>
+          </wp:inline>
+        </w:drawing>
+      </w:r>
+    </w:p>
+    <w:p>
+      <w:pPr>
+        <w:rPr>
+          <w:b/>
+          <w:bCs/>
+        </w:rPr>
+      </w:pPr>
+      <w:r>
+        <w:rPr>
+          <w:noProof/>
+        </w:rPr>
+        <w:lastRenderedPageBreak/>
+        <w:drawing>
+          <wp:inline distT="0" distB="0" distL="0" distR="0" wp14:anchorId="0C5E2950" wp14:editId="3B70878E">
+            <wp:extent cx="5943600" cy="4629785"/>
+            <wp:effectExtent l="0" t="0" r="0" b="0"/>
+            <wp:docPr id="5" name="Picture 5"/>
+            <wp:cNvGraphicFramePr>
+              <a:graphicFrameLocks xmlns:a="http://schemas.openxmlformats.org/drawingml/2006/main" noChangeAspect="1"/>
+            </wp:cNvGraphicFramePr>
+            <a:graphic xmlns:a="http://schemas.openxmlformats.org/drawingml/2006/main">
+              <a:graphicData uri="http://schemas.openxmlformats.org/drawingml/2006/picture">
+                <pic:pic xmlns:pic="http://schemas.openxmlformats.org/drawingml/2006/picture">
+                  <pic:nvPicPr>
+                    <pic:cNvPr id="1" name=""/>
+                    <pic:cNvPicPr/>
+                  </pic:nvPicPr>
+                  <pic:blipFill>
+                    <a:blip r:embed="rId7"/>
+                    <a:stretch>
+                      <a:fillRect/>
+                    </a:stretch>
+                  </pic:blipFill>
+                  <pic:spPr>
+                    <a:xfrm>
+                      <a:off x="0" y="0"/>
+                      <a:ext cx="5943600" cy="4629785"/>
                     </a:xfrm>
                     <a:prstGeom prst="rect">
                       <a:avLst/>

</xml_diff>